<commit_message>
Replace read me file
</commit_message>
<xml_diff>
--- a/assets/ReadMeFile_GIDD.docx
+++ b/assets/ReadMeFile_GIDD.docx
@@ -329,22 +329,48 @@
           <w:rFonts w:asciiTheme="majorHAnsi" w:hAnsiTheme="majorHAnsi" w:cstheme="majorHAnsi"/>
           <w:lang w:val="en-GB"/>
         </w:rPr>
-        <w:t>Content is licensed under CC BY-NC (See: https://creativecommons.org/licenses/by-nc/4.0/)</w:t>
+        <w:t xml:space="preserve">Content is licensed under </w:t>
+      </w:r>
+      <w:r>
+        <w:rPr>
+          <w:rFonts w:asciiTheme="majorHAnsi" w:hAnsiTheme="majorHAnsi" w:cstheme="majorHAnsi"/>
+          <w:lang w:val="en-GB"/>
+        </w:rPr>
+        <w:t>3.0 IGO (CC BY 3.0 IGO)</w:t>
+      </w:r>
+      <w:r>
+        <w:rPr>
+          <w:rFonts w:asciiTheme="majorHAnsi" w:hAnsiTheme="majorHAnsi" w:cstheme="majorHAnsi"/>
+          <w:lang w:val="en-GB"/>
+        </w:rPr>
+        <w:t xml:space="preserve"> (See: </w:t>
+      </w:r>
+      <w:r>
+        <w:rPr>
+          <w:rFonts w:asciiTheme="majorHAnsi" w:hAnsiTheme="majorHAnsi" w:cstheme="majorHAnsi"/>
+          <w:lang w:val="en-GB"/>
+        </w:rPr>
+        <w:t>https://creativecommons.org/licenses/by/3.0/igo/</w:t>
+      </w:r>
+      <w:r>
+        <w:rPr>
+          <w:rFonts w:asciiTheme="majorHAnsi" w:hAnsiTheme="majorHAnsi" w:cstheme="majorHAnsi"/>
+          <w:lang w:val="en-GB"/>
+        </w:rPr>
+        <w:t>)</w:t>
       </w:r>
     </w:p>
     <w:p>
       <w:pPr>
         <w:rPr>
           <w:rFonts w:asciiTheme="majorHAnsi" w:eastAsia="Times New Roman" w:hAnsiTheme="majorHAnsi" w:cstheme="majorHAnsi"/>
-          <w:lang/>
-        </w:rPr>
-      </w:pPr>
-      <w:r>
-        <w:rPr>
-          <w:rFonts w:asciiTheme="majorHAnsi" w:hAnsiTheme="majorHAnsi" w:cstheme="majorHAnsi"/>
-          <w:b/>
-          <w:bCs/>
-          <w:lang w:val="en-GB"/>
+        </w:rPr>
+      </w:pPr>
+      <w:r>
+        <w:rPr>
+          <w:rFonts w:asciiTheme="majorHAnsi" w:hAnsiTheme="majorHAnsi" w:cstheme="majorHAnsi"/>
+          <w:b/>
+          <w:bCs/>
         </w:rPr>
         <w:t>Suggestion for c</w:t>
       </w:r>
@@ -353,81 +379,62 @@
           <w:rFonts w:asciiTheme="majorHAnsi" w:hAnsiTheme="majorHAnsi" w:cstheme="majorHAnsi"/>
           <w:b/>
           <w:bCs/>
-          <w:lang w:val="en-GB"/>
         </w:rPr>
         <w:t>itations:</w:t>
       </w:r>
       <w:r>
         <w:rPr>
           <w:rFonts w:asciiTheme="majorHAnsi" w:hAnsiTheme="majorHAnsi" w:cstheme="majorHAnsi"/>
-          <w:lang w:val="en-GB"/>
         </w:rPr>
         <w:t xml:space="preserve">  </w:t>
       </w:r>
       <w:r>
         <w:rPr>
           <w:rFonts w:asciiTheme="majorHAnsi" w:eastAsia="Times New Roman" w:hAnsiTheme="majorHAnsi" w:cstheme="majorHAnsi"/>
-          <w:lang/>
         </w:rPr>
         <w:t xml:space="preserve">Internal Displacement Monitoring Centre (IDMC). </w:t>
       </w:r>
       <w:r>
         <w:rPr>
           <w:rFonts w:asciiTheme="majorHAnsi" w:eastAsia="Times New Roman" w:hAnsiTheme="majorHAnsi" w:cstheme="majorHAnsi"/>
-          <w:lang w:val="en-GB"/>
         </w:rPr>
         <w:t>“</w:t>
       </w:r>
       <w:r>
         <w:rPr>
           <w:rFonts w:asciiTheme="majorHAnsi" w:eastAsia="Times New Roman" w:hAnsiTheme="majorHAnsi" w:cstheme="majorHAnsi"/>
-          <w:lang/>
         </w:rPr>
         <w:t>Global Internal Displacement Database</w:t>
       </w:r>
       <w:r>
         <w:rPr>
           <w:rFonts w:asciiTheme="majorHAnsi" w:eastAsia="Times New Roman" w:hAnsiTheme="majorHAnsi" w:cstheme="majorHAnsi"/>
-          <w:lang w:val="en-GB"/>
         </w:rPr>
         <w:t>”</w:t>
       </w:r>
       <w:r>
         <w:rPr>
           <w:rFonts w:asciiTheme="majorHAnsi" w:eastAsia="Times New Roman" w:hAnsiTheme="majorHAnsi" w:cstheme="majorHAnsi"/>
-          <w:lang/>
         </w:rPr>
         <w:t xml:space="preserve"> </w:t>
       </w:r>
       <w:r>
         <w:rPr>
           <w:rFonts w:asciiTheme="majorHAnsi" w:eastAsia="Times New Roman" w:hAnsiTheme="majorHAnsi" w:cstheme="majorHAnsi"/>
-          <w:lang w:val="en-GB"/>
         </w:rPr>
         <w:t>D</w:t>
       </w:r>
-      <w:proofErr w:type="spellStart"/>
       <w:r>
         <w:rPr>
           <w:rFonts w:asciiTheme="majorHAnsi" w:eastAsia="Times New Roman" w:hAnsiTheme="majorHAnsi" w:cstheme="majorHAnsi"/>
-          <w:lang/>
-        </w:rPr>
-        <w:t>ata</w:t>
-      </w:r>
-      <w:proofErr w:type="spellEnd"/>
-      <w:r>
-        <w:rPr>
-          <w:rFonts w:asciiTheme="majorHAnsi" w:eastAsia="Times New Roman" w:hAnsiTheme="majorHAnsi" w:cstheme="majorHAnsi"/>
-          <w:lang/>
-        </w:rPr>
-        <w:t xml:space="preserve"> (2020). </w:t>
+        </w:rPr>
+        <w:t xml:space="preserve">ata (2020). </w:t>
       </w:r>
       <w:hyperlink r:id="rId9" w:history="1">
         <w:r>
           <w:rPr>
             <w:rStyle w:val="Hyperlink"/>
             <w:rFonts w:asciiTheme="majorHAnsi" w:eastAsia="Times New Roman" w:hAnsiTheme="majorHAnsi" w:cstheme="majorHAnsi"/>
-            <w:lang/>
           </w:rPr>
           <w:t>https://www.internal-displacement.org/database/displacement-data</w:t>
         </w:r>
@@ -435,14 +442,12 @@
       <w:r>
         <w:rPr>
           <w:rFonts w:asciiTheme="majorHAnsi" w:eastAsia="Times New Roman" w:hAnsiTheme="majorHAnsi" w:cstheme="majorHAnsi"/>
-          <w:lang/>
         </w:rPr>
         <w:t xml:space="preserve"> </w:t>
       </w:r>
       <w:r>
         <w:rPr>
           <w:rFonts w:asciiTheme="majorHAnsi" w:eastAsia="Times New Roman" w:hAnsiTheme="majorHAnsi" w:cstheme="majorHAnsi"/>
-          <w:lang/>
         </w:rPr>
         <w:tab/>
       </w:r>
@@ -653,7 +658,6 @@
         <w:rPr>
           <w:rFonts w:asciiTheme="majorHAnsi" w:eastAsia="Times New Roman" w:hAnsiTheme="majorHAnsi" w:cstheme="majorHAnsi"/>
           <w:color w:val="000000"/>
-          <w:lang/>
         </w:rPr>
         <w:t>AB</w:t>
       </w:r>
@@ -661,7 +665,6 @@
         <w:rPr>
           <w:rFonts w:asciiTheme="majorHAnsi" w:eastAsia="Times New Roman" w:hAnsiTheme="majorHAnsi" w:cstheme="majorHAnsi"/>
           <w:color w:val="000000"/>
-          <w:lang/>
         </w:rPr>
         <w:t>9</w:t>
       </w:r>
@@ -683,7 +686,6 @@
         <w:rPr>
           <w:rFonts w:asciiTheme="majorHAnsi" w:eastAsia="Times New Roman" w:hAnsiTheme="majorHAnsi" w:cstheme="majorHAnsi"/>
           <w:color w:val="000000"/>
-          <w:lang/>
         </w:rPr>
         <w:t>Abyei Area</w:t>
       </w:r>
@@ -695,7 +697,6 @@
           <w:rFonts w:asciiTheme="majorHAnsi" w:eastAsia="Times New Roman" w:hAnsiTheme="majorHAnsi" w:cstheme="majorHAnsi"/>
           <w:b/>
           <w:color w:val="000000"/>
-          <w:lang/>
         </w:rPr>
       </w:pPr>
       <w:r>
@@ -1088,6 +1089,7 @@
           <w:bCs/>
           <w:lang w:val="en-GB"/>
         </w:rPr>
+        <w:lastRenderedPageBreak/>
         <w:t>Hazard category</w:t>
       </w:r>
       <w:r>
@@ -2262,7 +2264,7 @@
         <w:rFonts w:asciiTheme="minorHAnsi" w:eastAsiaTheme="minorHAnsi" w:hAnsiTheme="minorHAnsi" w:cstheme="minorBidi"/>
         <w:sz w:val="22"/>
         <w:szCs w:val="22"/>
-        <w:lang w:eastAsia="en-US" w:bidi="ar-SA"/>
+        <w:lang w:val="en-CH" w:eastAsia="en-US" w:bidi="ar-SA"/>
       </w:rPr>
     </w:rPrDefault>
     <w:pPrDefault>
@@ -3462,6 +3464,21 @@
 </file>
 
 <file path=customXml/item1.xml><?xml version="1.0" encoding="utf-8"?>
+<p:properties xmlns:p="http://schemas.microsoft.com/office/2006/metadata/properties" xmlns:xsi="http://www.w3.org/2001/XMLSchema-instance" xmlns:pc="http://schemas.microsoft.com/office/infopath/2007/PartnerControls">
+  <documentManagement/>
+</p:properties>
+</file>
+
+<file path=customXml/item2.xml><?xml version="1.0" encoding="utf-8"?>
+<?mso-contentType ?>
+<FormTemplates xmlns="http://schemas.microsoft.com/sharepoint/v3/contenttype/forms">
+  <Display>DocumentLibraryForm</Display>
+  <Edit>DocumentLibraryForm</Edit>
+  <New>DocumentLibraryForm</New>
+</FormTemplates>
+</file>
+
+<file path=customXml/item3.xml><?xml version="1.0" encoding="utf-8"?>
 <ct:contentTypeSchema xmlns:ct="http://schemas.microsoft.com/office/2006/metadata/contentType" xmlns:ma="http://schemas.microsoft.com/office/2006/metadata/properties/metaAttributes" ct:_="" ma:_="" ma:contentTypeName="Document" ma:contentTypeID="0x010100FEE6F87A0A9DA645B4BA40D3A0D72434" ma:contentTypeVersion="11" ma:contentTypeDescription="Create a new document." ma:contentTypeScope="" ma:versionID="7351ed13c4471ccd174df89b0c0ad94c">
   <xsd:schema xmlns:xsd="http://www.w3.org/2001/XMLSchema" xmlns:xs="http://www.w3.org/2001/XMLSchema" xmlns:p="http://schemas.microsoft.com/office/2006/metadata/properties" xmlns:ns2="4284aa08-0c30-46b1-9b11-8ba2c103f419" xmlns:ns3="849ae32a-e37c-460a-90bd-9d85b4e69a85" targetNamespace="http://schemas.microsoft.com/office/2006/metadata/properties" ma:root="true" ma:fieldsID="737b025734189ad67809680c53542ea6" ns2:_="" ns3:_="">
     <xsd:import namespace="4284aa08-0c30-46b1-9b11-8ba2c103f419"/>
@@ -3672,22 +3689,24 @@
 </ct:contentTypeSchema>
 </file>
 
-<file path=customXml/item2.xml><?xml version="1.0" encoding="utf-8"?>
-<?mso-contentType ?>
-<FormTemplates xmlns="http://schemas.microsoft.com/sharepoint/v3/contenttype/forms">
-  <Display>DocumentLibraryForm</Display>
-  <Edit>DocumentLibraryForm</Edit>
-  <New>DocumentLibraryForm</New>
-</FormTemplates>
+<file path=customXml/itemProps1.xml><?xml version="1.0" encoding="utf-8"?>
+<ds:datastoreItem xmlns:ds="http://schemas.openxmlformats.org/officeDocument/2006/customXml" ds:itemID="{ABB8CBE9-1C39-46F3-9BE7-C0C4A5CA2CE2}">
+  <ds:schemaRefs>
+    <ds:schemaRef ds:uri="http://schemas.microsoft.com/office/2006/metadata/properties"/>
+    <ds:schemaRef ds:uri="http://schemas.microsoft.com/office/infopath/2007/PartnerControls"/>
+  </ds:schemaRefs>
+</ds:datastoreItem>
 </file>
 
-<file path=customXml/item3.xml><?xml version="1.0" encoding="utf-8"?>
-<p:properties xmlns:p="http://schemas.microsoft.com/office/2006/metadata/properties" xmlns:xsi="http://www.w3.org/2001/XMLSchema-instance" xmlns:pc="http://schemas.microsoft.com/office/infopath/2007/PartnerControls">
-  <documentManagement/>
-</p:properties>
+<file path=customXml/itemProps2.xml><?xml version="1.0" encoding="utf-8"?>
+<ds:datastoreItem xmlns:ds="http://schemas.openxmlformats.org/officeDocument/2006/customXml" ds:itemID="{435E43CB-A2A9-4D50-A211-C447C2C7EDCA}">
+  <ds:schemaRefs>
+    <ds:schemaRef ds:uri="http://schemas.microsoft.com/sharepoint/v3/contenttype/forms"/>
+  </ds:schemaRefs>
+</ds:datastoreItem>
 </file>
 
-<file path=customXml/itemProps1.xml><?xml version="1.0" encoding="utf-8"?>
+<file path=customXml/itemProps3.xml><?xml version="1.0" encoding="utf-8"?>
 <ds:datastoreItem xmlns:ds="http://schemas.openxmlformats.org/officeDocument/2006/customXml" ds:itemID="{DCDFB118-110C-4C26-BA16-9F952446A286}">
   <ds:schemaRefs>
     <ds:schemaRef ds:uri="http://schemas.microsoft.com/office/2006/metadata/contentType"/>
@@ -3704,21 +3723,4 @@
     <ds:schemaRef ds:uri="http://schemas.microsoft.com/internal/obd"/>
   </ds:schemaRefs>
 </ds:datastoreItem>
-</file>
-
-<file path=customXml/itemProps2.xml><?xml version="1.0" encoding="utf-8"?>
-<ds:datastoreItem xmlns:ds="http://schemas.openxmlformats.org/officeDocument/2006/customXml" ds:itemID="{435E43CB-A2A9-4D50-A211-C447C2C7EDCA}">
-  <ds:schemaRefs>
-    <ds:schemaRef ds:uri="http://schemas.microsoft.com/sharepoint/v3/contenttype/forms"/>
-  </ds:schemaRefs>
-</ds:datastoreItem>
-</file>
-
-<file path=customXml/itemProps3.xml><?xml version="1.0" encoding="utf-8"?>
-<ds:datastoreItem xmlns:ds="http://schemas.openxmlformats.org/officeDocument/2006/customXml" ds:itemID="{ABB8CBE9-1C39-46F3-9BE7-C0C4A5CA2CE2}">
-  <ds:schemaRefs>
-    <ds:schemaRef ds:uri="http://schemas.microsoft.com/office/2006/metadata/properties"/>
-    <ds:schemaRef ds:uri="http://schemas.microsoft.com/office/infopath/2007/PartnerControls"/>
-  </ds:schemaRefs>
-</ds:datastoreItem>
 </file>
</xml_diff>